<commit_message>
correction - zoo is now finished
</commit_message>
<xml_diff>
--- a/Lab 2 Classes Worksheet/Jurado_Jairo_classes_worksheet.docx
+++ b/Lab 2 Classes Worksheet/Jurado_Jairo_classes_worksheet.docx
@@ -248,11 +248,306 @@
     <w:p>
       <w:pPr>
         <w:rPr>
-          <w:rFonts w:ascii="Calibri" w:hAnsi="Calibri"/>
+          <w:rFonts w:ascii="Calibri" w:eastAsia="Times New Roman" w:hAnsi="Calibri" w:cs="Times New Roman"/>
         </w:rPr>
       </w:pPr>
+      <w:proofErr w:type="gramStart"/>
+      <w:r>
+        <w:rPr>
+          <w:rStyle w:val="Strong"/>
+          <w:rFonts w:ascii="Calibri" w:eastAsia="Times New Roman" w:hAnsi="Calibri" w:cs="Times New Roman"/>
+        </w:rPr>
+        <w:t>class</w:t>
+      </w:r>
+      <w:proofErr w:type="gramEnd"/>
+      <w:r>
+        <w:rPr>
+          <w:rStyle w:val="Strong"/>
+          <w:rFonts w:ascii="Calibri" w:eastAsia="Times New Roman" w:hAnsi="Calibri" w:cs="Times New Roman"/>
+        </w:rPr>
+        <w:t xml:space="preserve">: </w:t>
+      </w:r>
+      <w:r>
+        <w:rPr>
+          <w:rFonts w:ascii="Calibri" w:eastAsia="Times New Roman" w:hAnsi="Calibri" w:cs="Times New Roman"/>
+        </w:rPr>
+        <w:t>Entertainment</w:t>
+      </w:r>
+      <w:r>
+        <w:rPr>
+          <w:rFonts w:ascii="Calibri" w:eastAsia="Times New Roman" w:hAnsi="Calibri" w:cs="Times New Roman"/>
+          <w:b/>
+          <w:bCs/>
+        </w:rPr>
+        <w:br/>
+      </w:r>
+      <w:r>
+        <w:rPr>
+          <w:rStyle w:val="Strong"/>
+          <w:rFonts w:ascii="Calibri" w:eastAsia="Times New Roman" w:hAnsi="Calibri" w:cs="Times New Roman"/>
+        </w:rPr>
+        <w:t xml:space="preserve">attributes: </w:t>
+      </w:r>
+      <w:r>
+        <w:rPr>
+          <w:rFonts w:ascii="Calibri" w:eastAsia="Times New Roman" w:hAnsi="Calibri" w:cs="Times New Roman"/>
+        </w:rPr>
+        <w:t>_</w:t>
+      </w:r>
+      <w:proofErr w:type="spellStart"/>
+      <w:r>
+        <w:rPr>
+          <w:rFonts w:ascii="Calibri" w:eastAsia="Times New Roman" w:hAnsi="Calibri" w:cs="Times New Roman"/>
+        </w:rPr>
+        <w:t>rollerCoasters</w:t>
+      </w:r>
+      <w:proofErr w:type="spellEnd"/>
+      <w:r>
+        <w:rPr>
+          <w:rFonts w:ascii="Calibri" w:eastAsia="Times New Roman" w:hAnsi="Calibri" w:cs="Times New Roman"/>
+        </w:rPr>
+        <w:t xml:space="preserve"> _</w:t>
+      </w:r>
+      <w:proofErr w:type="spellStart"/>
+      <w:r>
+        <w:rPr>
+          <w:rFonts w:ascii="Calibri" w:eastAsia="Times New Roman" w:hAnsi="Calibri" w:cs="Times New Roman"/>
+        </w:rPr>
+        <w:t>animalShows</w:t>
+      </w:r>
+      <w:proofErr w:type="spellEnd"/>
+      <w:r>
+        <w:rPr>
+          <w:rFonts w:ascii="Calibri" w:eastAsia="Times New Roman" w:hAnsi="Calibri" w:cs="Times New Roman"/>
+        </w:rPr>
+        <w:t xml:space="preserve"> _</w:t>
+      </w:r>
+      <w:proofErr w:type="spellStart"/>
+      <w:r>
+        <w:rPr>
+          <w:rFonts w:ascii="Calibri" w:eastAsia="Times New Roman" w:hAnsi="Calibri" w:cs="Times New Roman"/>
+        </w:rPr>
+        <w:t>pet&amp;feedAnimals</w:t>
+      </w:r>
+      <w:proofErr w:type="spellEnd"/>
+      <w:r>
+        <w:rPr>
+          <w:rFonts w:ascii="Calibri" w:eastAsia="Times New Roman" w:hAnsi="Calibri" w:cs="Times New Roman"/>
+          <w:b/>
+          <w:bCs/>
+        </w:rPr>
+        <w:t xml:space="preserve"> </w:t>
+      </w:r>
+      <w:r>
+        <w:rPr>
+          <w:rFonts w:ascii="Calibri" w:eastAsia="Times New Roman" w:hAnsi="Calibri" w:cs="Times New Roman"/>
+          <w:b/>
+          <w:bCs/>
+        </w:rPr>
+        <w:br/>
+      </w:r>
+      <w:r>
+        <w:rPr>
+          <w:rStyle w:val="Strong"/>
+          <w:rFonts w:ascii="Calibri" w:eastAsia="Times New Roman" w:hAnsi="Calibri" w:cs="Times New Roman"/>
+        </w:rPr>
+        <w:t xml:space="preserve">methods: </w:t>
+      </w:r>
+      <w:r>
+        <w:rPr>
+          <w:rStyle w:val="Strong"/>
+          <w:rFonts w:ascii="Calibri" w:eastAsia="Times New Roman" w:hAnsi="Calibri" w:cs="Times New Roman"/>
+          <w:b w:val="0"/>
+        </w:rPr>
+        <w:t>photograph</w:t>
+      </w:r>
+      <w:r>
+        <w:rPr>
+          <w:rFonts w:ascii="Calibri" w:eastAsia="Times New Roman" w:hAnsi="Calibri" w:cs="Times New Roman"/>
+        </w:rPr>
+        <w:t>() charge</w:t>
+      </w:r>
+      <w:r>
+        <w:rPr>
+          <w:rFonts w:ascii="Calibri" w:eastAsia="Times New Roman" w:hAnsi="Calibri" w:cs="Times New Roman"/>
+        </w:rPr>
+        <w:t xml:space="preserve">() </w:t>
+      </w:r>
+      <w:proofErr w:type="spellStart"/>
+      <w:r>
+        <w:rPr>
+          <w:rFonts w:ascii="Calibri" w:eastAsia="Times New Roman" w:hAnsi="Calibri" w:cs="Times New Roman"/>
+        </w:rPr>
+        <w:t>sellAnimalFood</w:t>
+      </w:r>
+      <w:proofErr w:type="spellEnd"/>
+      <w:r>
+        <w:rPr>
+          <w:rFonts w:ascii="Calibri" w:eastAsia="Times New Roman" w:hAnsi="Calibri" w:cs="Times New Roman"/>
+        </w:rPr>
+        <w:t>()</w:t>
+      </w:r>
+    </w:p>
+    <w:p>
+      <w:pPr>
+        <w:rPr>
+          <w:rFonts w:ascii="Calibri" w:eastAsia="Times New Roman" w:hAnsi="Calibri" w:cs="Times New Roman"/>
+        </w:rPr>
+      </w:pPr>
+    </w:p>
+    <w:p>
+      <w:pPr>
+        <w:rPr>
+          <w:rFonts w:ascii="Calibri" w:eastAsia="Times New Roman" w:hAnsi="Calibri" w:cs="Times New Roman"/>
+        </w:rPr>
+      </w:pPr>
+      <w:proofErr w:type="gramStart"/>
+      <w:r>
+        <w:rPr>
+          <w:rStyle w:val="Strong"/>
+          <w:rFonts w:ascii="Calibri" w:eastAsia="Times New Roman" w:hAnsi="Calibri" w:cs="Times New Roman"/>
+        </w:rPr>
+        <w:t>class</w:t>
+      </w:r>
+      <w:proofErr w:type="gramEnd"/>
+      <w:r>
+        <w:rPr>
+          <w:rStyle w:val="Strong"/>
+          <w:rFonts w:ascii="Calibri" w:eastAsia="Times New Roman" w:hAnsi="Calibri" w:cs="Times New Roman"/>
+        </w:rPr>
+        <w:t xml:space="preserve">: </w:t>
+      </w:r>
+      <w:r>
+        <w:rPr>
+          <w:rFonts w:ascii="Calibri" w:eastAsia="Times New Roman" w:hAnsi="Calibri" w:cs="Times New Roman"/>
+        </w:rPr>
+        <w:t>Staff</w:t>
+      </w:r>
+      <w:r>
+        <w:rPr>
+          <w:rFonts w:ascii="Calibri" w:eastAsia="Times New Roman" w:hAnsi="Calibri" w:cs="Times New Roman"/>
+          <w:b/>
+          <w:bCs/>
+        </w:rPr>
+        <w:br/>
+      </w:r>
+      <w:r>
+        <w:rPr>
+          <w:rStyle w:val="Strong"/>
+          <w:rFonts w:ascii="Calibri" w:eastAsia="Times New Roman" w:hAnsi="Calibri" w:cs="Times New Roman"/>
+        </w:rPr>
+        <w:t xml:space="preserve">attributes: </w:t>
+      </w:r>
+      <w:r>
+        <w:rPr>
+          <w:rFonts w:ascii="Calibri" w:eastAsia="Times New Roman" w:hAnsi="Calibri" w:cs="Times New Roman"/>
+        </w:rPr>
+        <w:t>_</w:t>
+      </w:r>
+      <w:r>
+        <w:rPr>
+          <w:rFonts w:ascii="Calibri" w:eastAsia="Times New Roman" w:hAnsi="Calibri" w:cs="Times New Roman"/>
+        </w:rPr>
+        <w:t>manager</w:t>
+      </w:r>
+      <w:r>
+        <w:rPr>
+          <w:rFonts w:ascii="Calibri" w:eastAsia="Times New Roman" w:hAnsi="Calibri" w:cs="Times New Roman"/>
+        </w:rPr>
+        <w:t xml:space="preserve"> _</w:t>
+      </w:r>
+      <w:r>
+        <w:rPr>
+          <w:rFonts w:ascii="Calibri" w:eastAsia="Times New Roman" w:hAnsi="Calibri" w:cs="Times New Roman"/>
+        </w:rPr>
+        <w:t>director</w:t>
+      </w:r>
+      <w:r>
+        <w:rPr>
+          <w:rFonts w:ascii="Calibri" w:eastAsia="Times New Roman" w:hAnsi="Calibri" w:cs="Times New Roman"/>
+        </w:rPr>
+        <w:t xml:space="preserve"> _</w:t>
+      </w:r>
+      <w:r>
+        <w:rPr>
+          <w:rFonts w:ascii="Calibri" w:eastAsia="Times New Roman" w:hAnsi="Calibri" w:cs="Times New Roman"/>
+        </w:rPr>
+        <w:t>curator</w:t>
+      </w:r>
+      <w:r>
+        <w:rPr>
+          <w:rFonts w:ascii="Calibri" w:eastAsia="Times New Roman" w:hAnsi="Calibri" w:cs="Times New Roman"/>
+          <w:b/>
+          <w:bCs/>
+        </w:rPr>
+        <w:t xml:space="preserve"> </w:t>
+      </w:r>
+      <w:r>
+        <w:rPr>
+          <w:rFonts w:ascii="Calibri" w:eastAsia="Times New Roman" w:hAnsi="Calibri" w:cs="Times New Roman"/>
+          <w:b/>
+          <w:bCs/>
+        </w:rPr>
+        <w:br/>
+      </w:r>
+      <w:r>
+        <w:rPr>
+          <w:rStyle w:val="Strong"/>
+          <w:rFonts w:ascii="Calibri" w:eastAsia="Times New Roman" w:hAnsi="Calibri" w:cs="Times New Roman"/>
+        </w:rPr>
+        <w:t xml:space="preserve">methods: </w:t>
+      </w:r>
+      <w:proofErr w:type="spellStart"/>
+      <w:r>
+        <w:rPr>
+          <w:rStyle w:val="Strong"/>
+          <w:rFonts w:ascii="Calibri" w:eastAsia="Times New Roman" w:hAnsi="Calibri" w:cs="Times New Roman"/>
+          <w:b w:val="0"/>
+        </w:rPr>
+        <w:t>makeExhibits</w:t>
+      </w:r>
+      <w:proofErr w:type="spellEnd"/>
+      <w:r>
+        <w:rPr>
+          <w:rFonts w:ascii="Calibri" w:eastAsia="Times New Roman" w:hAnsi="Calibri" w:cs="Times New Roman"/>
+        </w:rPr>
+        <w:t xml:space="preserve">() </w:t>
+      </w:r>
+      <w:proofErr w:type="spellStart"/>
+      <w:r>
+        <w:rPr>
+          <w:rFonts w:ascii="Calibri" w:eastAsia="Times New Roman" w:hAnsi="Calibri" w:cs="Times New Roman"/>
+        </w:rPr>
+        <w:t>teachFacts</w:t>
+      </w:r>
+      <w:proofErr w:type="spellEnd"/>
+      <w:r>
+        <w:rPr>
+          <w:rFonts w:ascii="Calibri" w:eastAsia="Times New Roman" w:hAnsi="Calibri" w:cs="Times New Roman"/>
+        </w:rPr>
+        <w:t xml:space="preserve">() </w:t>
+      </w:r>
+      <w:r>
+        <w:rPr>
+          <w:rFonts w:ascii="Calibri" w:eastAsia="Times New Roman" w:hAnsi="Calibri" w:cs="Times New Roman"/>
+        </w:rPr>
+        <w:t>manageShowTimes</w:t>
+      </w:r>
+      <w:r>
+        <w:rPr>
+          <w:rFonts w:ascii="Calibri" w:eastAsia="Times New Roman" w:hAnsi="Calibri" w:cs="Times New Roman"/>
+        </w:rPr>
+        <w:t>()</w:t>
+      </w:r>
       <w:bookmarkStart w:id="0" w:name="_GoBack"/>
       <w:bookmarkEnd w:id="0"/>
+    </w:p>
+    <w:p>
+      <w:pPr>
+        <w:rPr>
+          <w:rFonts w:ascii="Calibri" w:hAnsi="Calibri"/>
+        </w:rPr>
+      </w:pPr>
     </w:p>
     <w:sectPr>
       <w:pgSz w:w="12240" w:h="15840"/>

</xml_diff>